<commit_message>
some new bugs and features. Plus warehouse logging added
</commit_message>
<xml_diff>
--- a/docs/ready/order.docx
+++ b/docs/ready/order.docx
@@ -116,7 +116,7 @@
                 <w:szCs w:val="28"/>
                 <w:lang w:val="en-US" w:eastAsia="ru-RU"/>
               </w:rPr>
-              <w:t>ABH17/00009</w:t>
+              <w:t/>
             </w:r>
             <w:bookmarkStart w:id="0" w:name="_GoBack"/>
             <w:bookmarkEnd w:id="0"/>
@@ -140,7 +140,7 @@
                 <w:szCs w:val="28"/>
                 <w:lang w:eastAsia="ru-RU"/>
               </w:rPr>
-              <w:t>2017-03-05</w:t>
+              <w:t>2017-03-14</w:t>
             </w:r>
           </w:p>
         </w:tc>
@@ -1794,7 +1794,7 @@
                 <w:szCs w:val="18"/>
                 <w:lang w:val="en-US" w:eastAsia="ru-RU"/>
               </w:rPr>
-              <w:t>new</w:t>
+              <w:t>client</w:t>
             </w:r>
           </w:p>
         </w:tc>
@@ -4593,6 +4593,460 @@
       </w:tr>
       <w:tr>
         <w:trPr>
+          <w:trHeight w:val="645"/>
+        </w:trPr>
+        <w:tc>
+          <w:tcPr>
+            <w:tcW w:w="0" w:type="auto"/>
+            <w:vAlign w:val="center"/>
+            <w:hideMark/>
+          </w:tcPr>
+          <w:p>
+            <w:pPr>
+              <w:spacing w:after="0" w:line="240" w:lineRule="auto"/>
+              <w:rPr>
+                <w:rFonts w:ascii="Times New Roman" w:eastAsia="Times New Roman" w:hAnsi="Times New Roman" w:cs="Times New Roman"/>
+                <w:sz w:val="20"/>
+                <w:szCs w:val="20"/>
+                <w:lang w:eastAsia="ru-RU"/>
+              </w:rPr>
+            </w:pPr>
+          </w:p>
+        </w:tc>
+        <w:tc>
+          <w:tcPr>
+            <w:tcW w:w="0" w:type="auto"/>
+            <w:gridSpan w:val="2"/>
+            <w:tcBorders>
+              <w:top w:val="single" w:sz="6" w:space="0" w:color="000000"/>
+              <w:left w:val="single" w:sz="12" w:space="0" w:color="000000"/>
+              <w:bottom w:val="single" w:sz="6" w:space="0" w:color="000000"/>
+              <w:right w:val="single" w:sz="6" w:space="0" w:color="000000"/>
+            </w:tcBorders>
+            <w:hideMark/>
+          </w:tcPr>
+          <w:p>
+            <w:pPr>
+              <w:spacing w:after="0" w:line="240" w:lineRule="auto"/>
+              <w:jc w:val="center"/>
+              <w:rPr>
+                <w:rFonts w:ascii="Arial" w:eastAsia="Times New Roman" w:hAnsi="Arial" w:cs="Arial"/>
+                <w:sz w:val="16"/>
+                <w:szCs w:val="16"/>
+                <w:lang w:val="en-US" w:eastAsia="ru-RU"/>
+              </w:rPr>
+            </w:pPr>
+            <w:r>
+              <w:rPr>
+                <w:rFonts w:ascii="Arial" w:eastAsia="Times New Roman" w:hAnsi="Arial" w:cs="Arial"/>
+                <w:sz w:val="16"/>
+                <w:szCs w:val="16"/>
+                <w:lang w:val="en-US" w:eastAsia="ru-RU"/>
+              </w:rPr>
+              <w:t>2</w:t>
+            </w:r>
+          </w:p>
+        </w:tc>
+        <w:tc>
+          <w:tcPr>
+            <w:tcW w:w="0" w:type="auto"/>
+            <w:gridSpan w:val="4"/>
+            <w:tcBorders>
+              <w:top w:val="single" w:sz="6" w:space="0" w:color="000000"/>
+              <w:left w:val="single" w:sz="6" w:space="0" w:color="000000"/>
+              <w:bottom w:val="single" w:sz="6" w:space="0" w:color="000000"/>
+              <w:right w:val="single" w:sz="6" w:space="0" w:color="000000"/>
+            </w:tcBorders>
+            <w:hideMark/>
+          </w:tcPr>
+          <w:p>
+            <w:pPr>
+              <w:spacing w:after="0" w:line="240" w:lineRule="auto"/>
+              <w:jc w:val="center"/>
+              <w:rPr>
+                <w:rFonts w:ascii="Arial" w:eastAsia="Times New Roman" w:hAnsi="Arial" w:cs="Arial"/>
+                <w:sz w:val="16"/>
+                <w:szCs w:val="16"/>
+                <w:lang w:val="en-US" w:eastAsia="ru-RU"/>
+              </w:rPr>
+            </w:pPr>
+            <w:r>
+              <w:rPr>
+                <w:rFonts w:ascii="Arial" w:eastAsia="Times New Roman" w:hAnsi="Arial" w:cs="Arial"/>
+                <w:sz w:val="16"/>
+                <w:szCs w:val="16"/>
+                <w:lang w:val="en-US" w:eastAsia="ru-RU"/>
+              </w:rPr>
+              <w:t/>
+            </w:r>
+          </w:p>
+        </w:tc>
+        <w:tc>
+          <w:tcPr>
+            <w:tcW w:w="0" w:type="auto"/>
+            <w:gridSpan w:val="17"/>
+            <w:tcBorders>
+              <w:top w:val="single" w:sz="6" w:space="0" w:color="000000"/>
+              <w:left w:val="single" w:sz="6" w:space="0" w:color="000000"/>
+              <w:bottom w:val="single" w:sz="6" w:space="0" w:color="000000"/>
+              <w:right w:val="single" w:sz="6" w:space="0" w:color="000000"/>
+            </w:tcBorders>
+            <w:hideMark/>
+          </w:tcPr>
+          <w:p>
+            <w:pPr>
+              <w:spacing w:after="0" w:line="240" w:lineRule="auto"/>
+              <w:rPr>
+                <w:rFonts w:ascii="Arial" w:eastAsia="Times New Roman" w:hAnsi="Arial" w:cs="Arial"/>
+                <w:sz w:val="16"/>
+                <w:szCs w:val="16"/>
+                <w:lang w:val="en-US" w:eastAsia="ru-RU"/>
+              </w:rPr>
+            </w:pPr>
+            <w:r>
+              <w:rPr>
+                <w:rFonts w:ascii="Arial" w:eastAsia="Times New Roman" w:hAnsi="Arial" w:cs="Arial"/>
+                <w:sz w:val="16"/>
+                <w:szCs w:val="16"/>
+                <w:lang w:val="en-US" w:eastAsia="ru-RU"/>
+              </w:rPr>
+              <w:t>Болон, Рекламные материалы, 210x297</w:t>
+            </w:r>
+          </w:p>
+        </w:tc>
+        <w:tc>
+          <w:tcPr>
+            <w:tcW w:w="0" w:type="auto"/>
+            <w:gridSpan w:val="3"/>
+            <w:tcBorders>
+              <w:top w:val="single" w:sz="6" w:space="0" w:color="000000"/>
+              <w:left w:val="single" w:sz="6" w:space="0" w:color="000000"/>
+              <w:bottom w:val="single" w:sz="6" w:space="0" w:color="000000"/>
+              <w:right w:val="single" w:sz="6" w:space="0" w:color="000000"/>
+            </w:tcBorders>
+            <w:hideMark/>
+          </w:tcPr>
+          <w:p>
+            <w:pPr>
+              <w:spacing w:after="0" w:line="240" w:lineRule="auto"/>
+              <w:jc w:val="center"/>
+              <w:rPr>
+                <w:rFonts w:ascii="Arial" w:eastAsia="Times New Roman" w:hAnsi="Arial" w:cs="Arial"/>
+                <w:sz w:val="16"/>
+                <w:szCs w:val="16"/>
+                <w:lang w:val="en-US" w:eastAsia="ru-RU"/>
+              </w:rPr>
+            </w:pPr>
+            <w:r>
+              <w:rPr>
+                <w:rFonts w:ascii="Arial" w:eastAsia="Times New Roman" w:hAnsi="Arial" w:cs="Arial"/>
+                <w:sz w:val="16"/>
+                <w:szCs w:val="16"/>
+                <w:lang w:val="en-US" w:eastAsia="ru-RU"/>
+              </w:rPr>
+              <w:t>0</w:t>
+            </w:r>
+          </w:p>
+        </w:tc>
+        <w:tc>
+          <w:tcPr>
+            <w:tcW w:w="0" w:type="auto"/>
+            <w:gridSpan w:val="2"/>
+            <w:tcBorders>
+              <w:top w:val="single" w:sz="6" w:space="0" w:color="000000"/>
+              <w:left w:val="single" w:sz="6" w:space="0" w:color="000000"/>
+              <w:bottom w:val="single" w:sz="6" w:space="0" w:color="000000"/>
+              <w:right w:val="single" w:sz="6" w:space="0" w:color="000000"/>
+            </w:tcBorders>
+            <w:hideMark/>
+          </w:tcPr>
+          <w:p>
+            <w:pPr>
+              <w:spacing w:after="0" w:line="240" w:lineRule="auto"/>
+              <w:jc w:val="center"/>
+              <w:rPr>
+                <w:rFonts w:ascii="Arial" w:eastAsia="Times New Roman" w:hAnsi="Arial" w:cs="Arial"/>
+                <w:sz w:val="16"/>
+                <w:szCs w:val="16"/>
+                <w:lang w:val="en-US" w:eastAsia="ru-RU"/>
+              </w:rPr>
+            </w:pPr>
+            <w:r>
+              <w:rPr>
+                <w:rFonts w:ascii="Arial" w:eastAsia="Times New Roman" w:hAnsi="Arial" w:cs="Arial"/>
+                <w:sz w:val="16"/>
+                <w:szCs w:val="16"/>
+                <w:lang w:val="en-US" w:eastAsia="ru-RU"/>
+              </w:rPr>
+              <w:t>шт</w:t>
+            </w:r>
+          </w:p>
+        </w:tc>
+        <w:tc>
+          <w:tcPr>
+            <w:tcW w:w="0" w:type="auto"/>
+            <w:gridSpan w:val="3"/>
+            <w:tcBorders>
+              <w:top w:val="single" w:sz="6" w:space="0" w:color="000000"/>
+              <w:left w:val="single" w:sz="6" w:space="0" w:color="000000"/>
+              <w:bottom w:val="single" w:sz="6" w:space="0" w:color="000000"/>
+              <w:right w:val="single" w:sz="6" w:space="0" w:color="000000"/>
+            </w:tcBorders>
+            <w:hideMark/>
+          </w:tcPr>
+          <w:p>
+            <w:pPr>
+              <w:spacing w:after="0" w:line="240" w:lineRule="auto"/>
+              <w:jc w:val="center"/>
+              <w:rPr>
+                <w:rFonts w:ascii="Arial" w:eastAsia="Times New Roman" w:hAnsi="Arial" w:cs="Arial"/>
+                <w:sz w:val="16"/>
+                <w:szCs w:val="16"/>
+                <w:lang w:val="en-US" w:eastAsia="ru-RU"/>
+              </w:rPr>
+            </w:pPr>
+            <w:r>
+              <w:rPr>
+                <w:rFonts w:ascii="Arial" w:eastAsia="Times New Roman" w:hAnsi="Arial" w:cs="Arial"/>
+                <w:sz w:val="16"/>
+                <w:szCs w:val="16"/>
+                <w:lang w:val="en-US" w:eastAsia="ru-RU"/>
+              </w:rPr>
+              <w:t>0</w:t>
+            </w:r>
+          </w:p>
+        </w:tc>
+        <w:tc>
+          <w:tcPr>
+            <w:tcW w:w="0" w:type="auto"/>
+            <w:gridSpan w:val="2"/>
+            <w:tcBorders>
+              <w:top w:val="single" w:sz="6" w:space="0" w:color="000000"/>
+              <w:left w:val="single" w:sz="6" w:space="0" w:color="000000"/>
+              <w:bottom w:val="single" w:sz="6" w:space="0" w:color="000000"/>
+              <w:right w:val="single" w:sz="6" w:space="0" w:color="000000"/>
+            </w:tcBorders>
+            <w:hideMark/>
+          </w:tcPr>
+          <w:p>
+            <w:pPr>
+              <w:spacing w:after="0" w:line="240" w:lineRule="auto"/>
+              <w:jc w:val="center"/>
+              <w:rPr>
+                <w:rFonts w:ascii="Arial" w:eastAsia="Times New Roman" w:hAnsi="Arial" w:cs="Arial"/>
+                <w:sz w:val="16"/>
+                <w:szCs w:val="16"/>
+                <w:lang w:val="en-US" w:eastAsia="ru-RU"/>
+              </w:rPr>
+            </w:pPr>
+            <w:r>
+              <w:rPr>
+                <w:rFonts w:ascii="Arial" w:eastAsia="Times New Roman" w:hAnsi="Arial" w:cs="Arial"/>
+                <w:sz w:val="16"/>
+                <w:szCs w:val="16"/>
+                <w:lang w:val="en-US" w:eastAsia="ru-RU"/>
+              </w:rPr>
+              <w:t>piece</w:t>
+            </w:r>
+          </w:p>
+        </w:tc>
+        <w:tc>
+          <w:tcPr>
+            <w:tcW w:w="0" w:type="auto"/>
+            <w:gridSpan w:val="4"/>
+            <w:tcBorders>
+              <w:top w:val="single" w:sz="6" w:space="0" w:color="000000"/>
+              <w:left w:val="single" w:sz="6" w:space="0" w:color="000000"/>
+              <w:bottom w:val="single" w:sz="6" w:space="0" w:color="000000"/>
+              <w:right w:val="single" w:sz="6" w:space="0" w:color="000000"/>
+            </w:tcBorders>
+            <w:hideMark/>
+          </w:tcPr>
+          <w:p>
+            <w:pPr>
+              <w:spacing w:after="0" w:line="240" w:lineRule="auto"/>
+              <w:jc w:val="center"/>
+              <w:rPr>
+                <w:rFonts w:ascii="Arial" w:eastAsia="Times New Roman" w:hAnsi="Arial" w:cs="Arial"/>
+                <w:sz w:val="16"/>
+                <w:szCs w:val="16"/>
+                <w:lang w:val="en-US" w:eastAsia="ru-RU"/>
+              </w:rPr>
+            </w:pPr>
+            <w:r>
+              <w:rPr>
+                <w:rFonts w:ascii="Arial" w:eastAsia="Times New Roman" w:hAnsi="Arial" w:cs="Arial"/>
+                <w:sz w:val="16"/>
+                <w:szCs w:val="16"/>
+                <w:lang w:val="en-US" w:eastAsia="ru-RU"/>
+              </w:rPr>
+              <w:t>3.5</w:t>
+            </w:r>
+          </w:p>
+        </w:tc>
+        <w:tc>
+          <w:tcPr>
+            <w:tcW w:w="0" w:type="auto"/>
+            <w:tcBorders>
+              <w:top w:val="single" w:sz="6" w:space="0" w:color="000000"/>
+              <w:left w:val="single" w:sz="6" w:space="0" w:color="000000"/>
+              <w:bottom w:val="single" w:sz="6" w:space="0" w:color="000000"/>
+              <w:right w:val="single" w:sz="6" w:space="0" w:color="000000"/>
+            </w:tcBorders>
+            <w:hideMark/>
+          </w:tcPr>
+          <w:p>
+            <w:pPr>
+              <w:spacing w:after="0" w:line="240" w:lineRule="auto"/>
+              <w:jc w:val="center"/>
+              <w:rPr>
+                <w:rFonts w:ascii="Arial" w:eastAsia="Times New Roman" w:hAnsi="Arial" w:cs="Arial"/>
+                <w:sz w:val="16"/>
+                <w:szCs w:val="16"/>
+                <w:lang w:val="en-US" w:eastAsia="ru-RU"/>
+              </w:rPr>
+            </w:pPr>
+            <w:r>
+              <w:rPr>
+                <w:rFonts w:ascii="Arial" w:eastAsia="Times New Roman" w:hAnsi="Arial" w:cs="Arial"/>
+                <w:sz w:val="16"/>
+                <w:szCs w:val="16"/>
+                <w:lang w:val="en-US" w:eastAsia="ru-RU"/>
+              </w:rPr>
+              <w:t/>
+            </w:r>
+          </w:p>
+        </w:tc>
+        <w:tc>
+          <w:tcPr>
+            <w:tcW w:w="0" w:type="auto"/>
+            <w:tcBorders>
+              <w:top w:val="single" w:sz="6" w:space="0" w:color="000000"/>
+              <w:left w:val="single" w:sz="6" w:space="0" w:color="000000"/>
+              <w:bottom w:val="single" w:sz="6" w:space="0" w:color="000000"/>
+              <w:right w:val="single" w:sz="6" w:space="0" w:color="000000"/>
+            </w:tcBorders>
+            <w:hideMark/>
+          </w:tcPr>
+          <w:p>
+            <w:pPr>
+              <w:spacing w:after="0" w:line="240" w:lineRule="auto"/>
+              <w:jc w:val="right"/>
+              <w:rPr>
+                <w:rFonts w:ascii="Arial" w:eastAsia="Times New Roman" w:hAnsi="Arial" w:cs="Arial"/>
+                <w:sz w:val="16"/>
+                <w:szCs w:val="16"/>
+                <w:lang w:eastAsia="ru-RU"/>
+              </w:rPr>
+            </w:pPr>
+          </w:p>
+        </w:tc>
+        <w:tc>
+          <w:tcPr>
+            <w:tcW w:w="0" w:type="auto"/>
+            <w:gridSpan w:val="5"/>
+            <w:tcBorders>
+              <w:top w:val="single" w:sz="6" w:space="0" w:color="000000"/>
+              <w:left w:val="single" w:sz="6" w:space="0" w:color="000000"/>
+              <w:bottom w:val="single" w:sz="6" w:space="0" w:color="000000"/>
+              <w:right w:val="single" w:sz="12" w:space="0" w:color="000000"/>
+            </w:tcBorders>
+            <w:hideMark/>
+          </w:tcPr>
+          <w:p>
+            <w:pPr>
+              <w:spacing w:after="0" w:line="240" w:lineRule="auto"/>
+              <w:jc w:val="center"/>
+              <w:rPr>
+                <w:rFonts w:ascii="Arial" w:eastAsia="Times New Roman" w:hAnsi="Arial" w:cs="Arial"/>
+                <w:sz w:val="16"/>
+                <w:szCs w:val="16"/>
+                <w:lang w:val="en-US" w:eastAsia="ru-RU"/>
+              </w:rPr>
+            </w:pPr>
+            <w:r>
+              <w:rPr>
+                <w:rFonts w:ascii="Arial" w:eastAsia="Times New Roman" w:hAnsi="Arial" w:cs="Arial"/>
+                <w:sz w:val="16"/>
+                <w:szCs w:val="16"/>
+                <w:lang w:val="en-US" w:eastAsia="ru-RU"/>
+              </w:rPr>
+              <w:t>0</w:t>
+            </w:r>
+          </w:p>
+        </w:tc>
+        <w:tc>
+          <w:tcPr>
+            <w:tcW w:w="0" w:type="auto"/>
+            <w:gridSpan w:val="4"/>
+            <w:tcBorders>
+              <w:top w:val="single" w:sz="6" w:space="0" w:color="000000"/>
+              <w:left w:val="single" w:sz="6" w:space="0" w:color="000000"/>
+              <w:bottom w:val="single" w:sz="6" w:space="0" w:color="000000"/>
+              <w:right w:val="single" w:sz="6" w:space="0" w:color="000000"/>
+            </w:tcBorders>
+            <w:hideMark/>
+          </w:tcPr>
+          <w:p>
+            <w:pPr>
+              <w:spacing w:after="0" w:line="240" w:lineRule="auto"/>
+              <w:jc w:val="right"/>
+              <w:rPr>
+                <w:rFonts w:ascii="Arial" w:eastAsia="Times New Roman" w:hAnsi="Arial" w:cs="Arial"/>
+                <w:sz w:val="16"/>
+                <w:szCs w:val="16"/>
+                <w:lang w:eastAsia="ru-RU"/>
+              </w:rPr>
+            </w:pPr>
+          </w:p>
+        </w:tc>
+        <w:tc>
+          <w:tcPr>
+            <w:tcW w:w="0" w:type="auto"/>
+            <w:gridSpan w:val="5"/>
+            <w:tcBorders>
+              <w:top w:val="single" w:sz="6" w:space="0" w:color="000000"/>
+              <w:left w:val="single" w:sz="6" w:space="0" w:color="000000"/>
+              <w:bottom w:val="single" w:sz="6" w:space="0" w:color="000000"/>
+              <w:right w:val="single" w:sz="12" w:space="0" w:color="000000"/>
+            </w:tcBorders>
+            <w:hideMark/>
+          </w:tcPr>
+          <w:p>
+            <w:pPr>
+              <w:spacing w:after="0" w:line="240" w:lineRule="auto"/>
+              <w:jc w:val="right"/>
+              <w:rPr>
+                <w:rFonts w:ascii="Times New Roman" w:eastAsia="Times New Roman" w:hAnsi="Times New Roman" w:cs="Times New Roman"/>
+                <w:sz w:val="20"/>
+                <w:szCs w:val="20"/>
+                <w:lang w:eastAsia="ru-RU"/>
+              </w:rPr>
+            </w:pPr>
+          </w:p>
+        </w:tc>
+        <w:tc>
+          <w:tcPr>
+            <w:tcW w:w="0" w:type="auto"/>
+            <w:vAlign w:val="center"/>
+            <w:hideMark/>
+          </w:tcPr>
+          <w:p>
+            <w:pPr>
+              <w:spacing w:after="0" w:line="240" w:lineRule="auto"/>
+              <w:jc w:val="right"/>
+              <w:rPr>
+                <w:rFonts w:ascii="Times New Roman" w:eastAsia="Times New Roman" w:hAnsi="Times New Roman" w:cs="Times New Roman"/>
+                <w:sz w:val="20"/>
+                <w:szCs w:val="20"/>
+                <w:lang w:eastAsia="ru-RU"/>
+              </w:rPr>
+            </w:pPr>
+          </w:p>
+        </w:tc>
+      </w:tr>
+      <w:tr>
+        <w:trPr>
           <w:trHeight w:val="135"/>
         </w:trPr>
         <w:tc>
@@ -7923,7 +8377,7 @@
                 <w:szCs w:val="20"/>
                 <w:lang w:eastAsia="ru-RU"/>
               </w:rPr>
-              <w:t>1</w:t>
+              <w:t>2</w:t>
             </w:r>
             <w:r>
               <w:rPr>

</xml_diff>

<commit_message>
some new features, addded some new log documents, some bugs fixed
</commit_message>
<xml_diff>
--- a/docs/ready/order.docx
+++ b/docs/ready/order.docx
@@ -114,12 +114,10 @@
                 <w:bCs/>
                 <w:sz w:val="28"/>
                 <w:szCs w:val="28"/>
-                <w:lang w:val="en-US" w:eastAsia="ru-RU"/>
-              </w:rPr>
-              <w:t/>
+                <w:lang w:eastAsia="ru-RU"/>
+              </w:rPr>
+              <w:t>ABH17/00012</w:t>
             </w:r>
-            <w:bookmarkStart w:id="0" w:name="_GoBack"/>
-            <w:bookmarkEnd w:id="0"/>
             <w:r>
               <w:rPr>
                 <w:rFonts w:ascii="Arial" w:eastAsia="Times New Roman" w:hAnsi="Arial" w:cs="Arial"/>
@@ -2558,14 +2556,14 @@
         <w:gridCol w:w="35"/>
         <w:gridCol w:w="343"/>
         <w:gridCol w:w="229"/>
-        <w:gridCol w:w="300"/>
+        <w:gridCol w:w="301"/>
         <w:gridCol w:w="295"/>
-        <w:gridCol w:w="231"/>
+        <w:gridCol w:w="232"/>
         <w:gridCol w:w="36"/>
         <w:gridCol w:w="280"/>
-        <w:gridCol w:w="261"/>
-        <w:gridCol w:w="245"/>
-        <w:gridCol w:w="231"/>
+        <w:gridCol w:w="262"/>
+        <w:gridCol w:w="246"/>
+        <w:gridCol w:w="232"/>
         <w:gridCol w:w="218"/>
         <w:gridCol w:w="36"/>
         <w:gridCol w:w="36"/>
@@ -2578,37 +2576,37 @@
         <w:gridCol w:w="36"/>
         <w:gridCol w:w="186"/>
         <w:gridCol w:w="177"/>
-        <w:gridCol w:w="169"/>
-        <w:gridCol w:w="355"/>
-        <w:gridCol w:w="325"/>
-        <w:gridCol w:w="281"/>
-        <w:gridCol w:w="414"/>
-        <w:gridCol w:w="360"/>
+        <w:gridCol w:w="170"/>
+        <w:gridCol w:w="356"/>
+        <w:gridCol w:w="326"/>
+        <w:gridCol w:w="282"/>
+        <w:gridCol w:w="415"/>
+        <w:gridCol w:w="361"/>
         <w:gridCol w:w="87"/>
-        <w:gridCol w:w="723"/>
-        <w:gridCol w:w="642"/>
-        <w:gridCol w:w="617"/>
-        <w:gridCol w:w="529"/>
-        <w:gridCol w:w="300"/>
-        <w:gridCol w:w="247"/>
-        <w:gridCol w:w="194"/>
+        <w:gridCol w:w="724"/>
+        <w:gridCol w:w="643"/>
+        <w:gridCol w:w="619"/>
+        <w:gridCol w:w="530"/>
+        <w:gridCol w:w="301"/>
+        <w:gridCol w:w="248"/>
+        <w:gridCol w:w="195"/>
         <w:gridCol w:w="44"/>
-        <w:gridCol w:w="891"/>
-        <w:gridCol w:w="680"/>
-        <w:gridCol w:w="214"/>
-        <w:gridCol w:w="180"/>
-        <w:gridCol w:w="157"/>
-        <w:gridCol w:w="138"/>
+        <w:gridCol w:w="893"/>
+        <w:gridCol w:w="681"/>
+        <w:gridCol w:w="204"/>
+        <w:gridCol w:w="173"/>
+        <w:gridCol w:w="151"/>
+        <w:gridCol w:w="133"/>
         <w:gridCol w:w="87"/>
-        <w:gridCol w:w="514"/>
-        <w:gridCol w:w="400"/>
+        <w:gridCol w:w="515"/>
+        <w:gridCol w:w="401"/>
         <w:gridCol w:w="350"/>
-        <w:gridCol w:w="321"/>
+        <w:gridCol w:w="322"/>
         <w:gridCol w:w="315"/>
-        <w:gridCol w:w="343"/>
-        <w:gridCol w:w="343"/>
+        <w:gridCol w:w="344"/>
+        <w:gridCol w:w="344"/>
         <w:gridCol w:w="297"/>
-        <w:gridCol w:w="290"/>
+        <w:gridCol w:w="291"/>
         <w:gridCol w:w="73"/>
       </w:tblGrid>
       <w:tr>
@@ -4593,460 +4591,6 @@
       </w:tr>
       <w:tr>
         <w:trPr>
-          <w:trHeight w:val="645"/>
-        </w:trPr>
-        <w:tc>
-          <w:tcPr>
-            <w:tcW w:w="0" w:type="auto"/>
-            <w:vAlign w:val="center"/>
-            <w:hideMark/>
-          </w:tcPr>
-          <w:p>
-            <w:pPr>
-              <w:spacing w:after="0" w:line="240" w:lineRule="auto"/>
-              <w:rPr>
-                <w:rFonts w:ascii="Times New Roman" w:eastAsia="Times New Roman" w:hAnsi="Times New Roman" w:cs="Times New Roman"/>
-                <w:sz w:val="20"/>
-                <w:szCs w:val="20"/>
-                <w:lang w:eastAsia="ru-RU"/>
-              </w:rPr>
-            </w:pPr>
-          </w:p>
-        </w:tc>
-        <w:tc>
-          <w:tcPr>
-            <w:tcW w:w="0" w:type="auto"/>
-            <w:gridSpan w:val="2"/>
-            <w:tcBorders>
-              <w:top w:val="single" w:sz="6" w:space="0" w:color="000000"/>
-              <w:left w:val="single" w:sz="12" w:space="0" w:color="000000"/>
-              <w:bottom w:val="single" w:sz="6" w:space="0" w:color="000000"/>
-              <w:right w:val="single" w:sz="6" w:space="0" w:color="000000"/>
-            </w:tcBorders>
-            <w:hideMark/>
-          </w:tcPr>
-          <w:p>
-            <w:pPr>
-              <w:spacing w:after="0" w:line="240" w:lineRule="auto"/>
-              <w:jc w:val="center"/>
-              <w:rPr>
-                <w:rFonts w:ascii="Arial" w:eastAsia="Times New Roman" w:hAnsi="Arial" w:cs="Arial"/>
-                <w:sz w:val="16"/>
-                <w:szCs w:val="16"/>
-                <w:lang w:val="en-US" w:eastAsia="ru-RU"/>
-              </w:rPr>
-            </w:pPr>
-            <w:r>
-              <w:rPr>
-                <w:rFonts w:ascii="Arial" w:eastAsia="Times New Roman" w:hAnsi="Arial" w:cs="Arial"/>
-                <w:sz w:val="16"/>
-                <w:szCs w:val="16"/>
-                <w:lang w:val="en-US" w:eastAsia="ru-RU"/>
-              </w:rPr>
-              <w:t>2</w:t>
-            </w:r>
-          </w:p>
-        </w:tc>
-        <w:tc>
-          <w:tcPr>
-            <w:tcW w:w="0" w:type="auto"/>
-            <w:gridSpan w:val="4"/>
-            <w:tcBorders>
-              <w:top w:val="single" w:sz="6" w:space="0" w:color="000000"/>
-              <w:left w:val="single" w:sz="6" w:space="0" w:color="000000"/>
-              <w:bottom w:val="single" w:sz="6" w:space="0" w:color="000000"/>
-              <w:right w:val="single" w:sz="6" w:space="0" w:color="000000"/>
-            </w:tcBorders>
-            <w:hideMark/>
-          </w:tcPr>
-          <w:p>
-            <w:pPr>
-              <w:spacing w:after="0" w:line="240" w:lineRule="auto"/>
-              <w:jc w:val="center"/>
-              <w:rPr>
-                <w:rFonts w:ascii="Arial" w:eastAsia="Times New Roman" w:hAnsi="Arial" w:cs="Arial"/>
-                <w:sz w:val="16"/>
-                <w:szCs w:val="16"/>
-                <w:lang w:val="en-US" w:eastAsia="ru-RU"/>
-              </w:rPr>
-            </w:pPr>
-            <w:r>
-              <w:rPr>
-                <w:rFonts w:ascii="Arial" w:eastAsia="Times New Roman" w:hAnsi="Arial" w:cs="Arial"/>
-                <w:sz w:val="16"/>
-                <w:szCs w:val="16"/>
-                <w:lang w:val="en-US" w:eastAsia="ru-RU"/>
-              </w:rPr>
-              <w:t/>
-            </w:r>
-          </w:p>
-        </w:tc>
-        <w:tc>
-          <w:tcPr>
-            <w:tcW w:w="0" w:type="auto"/>
-            <w:gridSpan w:val="17"/>
-            <w:tcBorders>
-              <w:top w:val="single" w:sz="6" w:space="0" w:color="000000"/>
-              <w:left w:val="single" w:sz="6" w:space="0" w:color="000000"/>
-              <w:bottom w:val="single" w:sz="6" w:space="0" w:color="000000"/>
-              <w:right w:val="single" w:sz="6" w:space="0" w:color="000000"/>
-            </w:tcBorders>
-            <w:hideMark/>
-          </w:tcPr>
-          <w:p>
-            <w:pPr>
-              <w:spacing w:after="0" w:line="240" w:lineRule="auto"/>
-              <w:rPr>
-                <w:rFonts w:ascii="Arial" w:eastAsia="Times New Roman" w:hAnsi="Arial" w:cs="Arial"/>
-                <w:sz w:val="16"/>
-                <w:szCs w:val="16"/>
-                <w:lang w:val="en-US" w:eastAsia="ru-RU"/>
-              </w:rPr>
-            </w:pPr>
-            <w:r>
-              <w:rPr>
-                <w:rFonts w:ascii="Arial" w:eastAsia="Times New Roman" w:hAnsi="Arial" w:cs="Arial"/>
-                <w:sz w:val="16"/>
-                <w:szCs w:val="16"/>
-                <w:lang w:val="en-US" w:eastAsia="ru-RU"/>
-              </w:rPr>
-              <w:t>Болон, Рекламные материалы, 210x297</w:t>
-            </w:r>
-          </w:p>
-        </w:tc>
-        <w:tc>
-          <w:tcPr>
-            <w:tcW w:w="0" w:type="auto"/>
-            <w:gridSpan w:val="3"/>
-            <w:tcBorders>
-              <w:top w:val="single" w:sz="6" w:space="0" w:color="000000"/>
-              <w:left w:val="single" w:sz="6" w:space="0" w:color="000000"/>
-              <w:bottom w:val="single" w:sz="6" w:space="0" w:color="000000"/>
-              <w:right w:val="single" w:sz="6" w:space="0" w:color="000000"/>
-            </w:tcBorders>
-            <w:hideMark/>
-          </w:tcPr>
-          <w:p>
-            <w:pPr>
-              <w:spacing w:after="0" w:line="240" w:lineRule="auto"/>
-              <w:jc w:val="center"/>
-              <w:rPr>
-                <w:rFonts w:ascii="Arial" w:eastAsia="Times New Roman" w:hAnsi="Arial" w:cs="Arial"/>
-                <w:sz w:val="16"/>
-                <w:szCs w:val="16"/>
-                <w:lang w:val="en-US" w:eastAsia="ru-RU"/>
-              </w:rPr>
-            </w:pPr>
-            <w:r>
-              <w:rPr>
-                <w:rFonts w:ascii="Arial" w:eastAsia="Times New Roman" w:hAnsi="Arial" w:cs="Arial"/>
-                <w:sz w:val="16"/>
-                <w:szCs w:val="16"/>
-                <w:lang w:val="en-US" w:eastAsia="ru-RU"/>
-              </w:rPr>
-              <w:t>0</w:t>
-            </w:r>
-          </w:p>
-        </w:tc>
-        <w:tc>
-          <w:tcPr>
-            <w:tcW w:w="0" w:type="auto"/>
-            <w:gridSpan w:val="2"/>
-            <w:tcBorders>
-              <w:top w:val="single" w:sz="6" w:space="0" w:color="000000"/>
-              <w:left w:val="single" w:sz="6" w:space="0" w:color="000000"/>
-              <w:bottom w:val="single" w:sz="6" w:space="0" w:color="000000"/>
-              <w:right w:val="single" w:sz="6" w:space="0" w:color="000000"/>
-            </w:tcBorders>
-            <w:hideMark/>
-          </w:tcPr>
-          <w:p>
-            <w:pPr>
-              <w:spacing w:after="0" w:line="240" w:lineRule="auto"/>
-              <w:jc w:val="center"/>
-              <w:rPr>
-                <w:rFonts w:ascii="Arial" w:eastAsia="Times New Roman" w:hAnsi="Arial" w:cs="Arial"/>
-                <w:sz w:val="16"/>
-                <w:szCs w:val="16"/>
-                <w:lang w:val="en-US" w:eastAsia="ru-RU"/>
-              </w:rPr>
-            </w:pPr>
-            <w:r>
-              <w:rPr>
-                <w:rFonts w:ascii="Arial" w:eastAsia="Times New Roman" w:hAnsi="Arial" w:cs="Arial"/>
-                <w:sz w:val="16"/>
-                <w:szCs w:val="16"/>
-                <w:lang w:val="en-US" w:eastAsia="ru-RU"/>
-              </w:rPr>
-              <w:t>шт</w:t>
-            </w:r>
-          </w:p>
-        </w:tc>
-        <w:tc>
-          <w:tcPr>
-            <w:tcW w:w="0" w:type="auto"/>
-            <w:gridSpan w:val="3"/>
-            <w:tcBorders>
-              <w:top w:val="single" w:sz="6" w:space="0" w:color="000000"/>
-              <w:left w:val="single" w:sz="6" w:space="0" w:color="000000"/>
-              <w:bottom w:val="single" w:sz="6" w:space="0" w:color="000000"/>
-              <w:right w:val="single" w:sz="6" w:space="0" w:color="000000"/>
-            </w:tcBorders>
-            <w:hideMark/>
-          </w:tcPr>
-          <w:p>
-            <w:pPr>
-              <w:spacing w:after="0" w:line="240" w:lineRule="auto"/>
-              <w:jc w:val="center"/>
-              <w:rPr>
-                <w:rFonts w:ascii="Arial" w:eastAsia="Times New Roman" w:hAnsi="Arial" w:cs="Arial"/>
-                <w:sz w:val="16"/>
-                <w:szCs w:val="16"/>
-                <w:lang w:val="en-US" w:eastAsia="ru-RU"/>
-              </w:rPr>
-            </w:pPr>
-            <w:r>
-              <w:rPr>
-                <w:rFonts w:ascii="Arial" w:eastAsia="Times New Roman" w:hAnsi="Arial" w:cs="Arial"/>
-                <w:sz w:val="16"/>
-                <w:szCs w:val="16"/>
-                <w:lang w:val="en-US" w:eastAsia="ru-RU"/>
-              </w:rPr>
-              <w:t>0</w:t>
-            </w:r>
-          </w:p>
-        </w:tc>
-        <w:tc>
-          <w:tcPr>
-            <w:tcW w:w="0" w:type="auto"/>
-            <w:gridSpan w:val="2"/>
-            <w:tcBorders>
-              <w:top w:val="single" w:sz="6" w:space="0" w:color="000000"/>
-              <w:left w:val="single" w:sz="6" w:space="0" w:color="000000"/>
-              <w:bottom w:val="single" w:sz="6" w:space="0" w:color="000000"/>
-              <w:right w:val="single" w:sz="6" w:space="0" w:color="000000"/>
-            </w:tcBorders>
-            <w:hideMark/>
-          </w:tcPr>
-          <w:p>
-            <w:pPr>
-              <w:spacing w:after="0" w:line="240" w:lineRule="auto"/>
-              <w:jc w:val="center"/>
-              <w:rPr>
-                <w:rFonts w:ascii="Arial" w:eastAsia="Times New Roman" w:hAnsi="Arial" w:cs="Arial"/>
-                <w:sz w:val="16"/>
-                <w:szCs w:val="16"/>
-                <w:lang w:val="en-US" w:eastAsia="ru-RU"/>
-              </w:rPr>
-            </w:pPr>
-            <w:r>
-              <w:rPr>
-                <w:rFonts w:ascii="Arial" w:eastAsia="Times New Roman" w:hAnsi="Arial" w:cs="Arial"/>
-                <w:sz w:val="16"/>
-                <w:szCs w:val="16"/>
-                <w:lang w:val="en-US" w:eastAsia="ru-RU"/>
-              </w:rPr>
-              <w:t>piece</w:t>
-            </w:r>
-          </w:p>
-        </w:tc>
-        <w:tc>
-          <w:tcPr>
-            <w:tcW w:w="0" w:type="auto"/>
-            <w:gridSpan w:val="4"/>
-            <w:tcBorders>
-              <w:top w:val="single" w:sz="6" w:space="0" w:color="000000"/>
-              <w:left w:val="single" w:sz="6" w:space="0" w:color="000000"/>
-              <w:bottom w:val="single" w:sz="6" w:space="0" w:color="000000"/>
-              <w:right w:val="single" w:sz="6" w:space="0" w:color="000000"/>
-            </w:tcBorders>
-            <w:hideMark/>
-          </w:tcPr>
-          <w:p>
-            <w:pPr>
-              <w:spacing w:after="0" w:line="240" w:lineRule="auto"/>
-              <w:jc w:val="center"/>
-              <w:rPr>
-                <w:rFonts w:ascii="Arial" w:eastAsia="Times New Roman" w:hAnsi="Arial" w:cs="Arial"/>
-                <w:sz w:val="16"/>
-                <w:szCs w:val="16"/>
-                <w:lang w:val="en-US" w:eastAsia="ru-RU"/>
-              </w:rPr>
-            </w:pPr>
-            <w:r>
-              <w:rPr>
-                <w:rFonts w:ascii="Arial" w:eastAsia="Times New Roman" w:hAnsi="Arial" w:cs="Arial"/>
-                <w:sz w:val="16"/>
-                <w:szCs w:val="16"/>
-                <w:lang w:val="en-US" w:eastAsia="ru-RU"/>
-              </w:rPr>
-              <w:t>3.5</w:t>
-            </w:r>
-          </w:p>
-        </w:tc>
-        <w:tc>
-          <w:tcPr>
-            <w:tcW w:w="0" w:type="auto"/>
-            <w:tcBorders>
-              <w:top w:val="single" w:sz="6" w:space="0" w:color="000000"/>
-              <w:left w:val="single" w:sz="6" w:space="0" w:color="000000"/>
-              <w:bottom w:val="single" w:sz="6" w:space="0" w:color="000000"/>
-              <w:right w:val="single" w:sz="6" w:space="0" w:color="000000"/>
-            </w:tcBorders>
-            <w:hideMark/>
-          </w:tcPr>
-          <w:p>
-            <w:pPr>
-              <w:spacing w:after="0" w:line="240" w:lineRule="auto"/>
-              <w:jc w:val="center"/>
-              <w:rPr>
-                <w:rFonts w:ascii="Arial" w:eastAsia="Times New Roman" w:hAnsi="Arial" w:cs="Arial"/>
-                <w:sz w:val="16"/>
-                <w:szCs w:val="16"/>
-                <w:lang w:val="en-US" w:eastAsia="ru-RU"/>
-              </w:rPr>
-            </w:pPr>
-            <w:r>
-              <w:rPr>
-                <w:rFonts w:ascii="Arial" w:eastAsia="Times New Roman" w:hAnsi="Arial" w:cs="Arial"/>
-                <w:sz w:val="16"/>
-                <w:szCs w:val="16"/>
-                <w:lang w:val="en-US" w:eastAsia="ru-RU"/>
-              </w:rPr>
-              <w:t/>
-            </w:r>
-          </w:p>
-        </w:tc>
-        <w:tc>
-          <w:tcPr>
-            <w:tcW w:w="0" w:type="auto"/>
-            <w:tcBorders>
-              <w:top w:val="single" w:sz="6" w:space="0" w:color="000000"/>
-              <w:left w:val="single" w:sz="6" w:space="0" w:color="000000"/>
-              <w:bottom w:val="single" w:sz="6" w:space="0" w:color="000000"/>
-              <w:right w:val="single" w:sz="6" w:space="0" w:color="000000"/>
-            </w:tcBorders>
-            <w:hideMark/>
-          </w:tcPr>
-          <w:p>
-            <w:pPr>
-              <w:spacing w:after="0" w:line="240" w:lineRule="auto"/>
-              <w:jc w:val="right"/>
-              <w:rPr>
-                <w:rFonts w:ascii="Arial" w:eastAsia="Times New Roman" w:hAnsi="Arial" w:cs="Arial"/>
-                <w:sz w:val="16"/>
-                <w:szCs w:val="16"/>
-                <w:lang w:eastAsia="ru-RU"/>
-              </w:rPr>
-            </w:pPr>
-          </w:p>
-        </w:tc>
-        <w:tc>
-          <w:tcPr>
-            <w:tcW w:w="0" w:type="auto"/>
-            <w:gridSpan w:val="5"/>
-            <w:tcBorders>
-              <w:top w:val="single" w:sz="6" w:space="0" w:color="000000"/>
-              <w:left w:val="single" w:sz="6" w:space="0" w:color="000000"/>
-              <w:bottom w:val="single" w:sz="6" w:space="0" w:color="000000"/>
-              <w:right w:val="single" w:sz="12" w:space="0" w:color="000000"/>
-            </w:tcBorders>
-            <w:hideMark/>
-          </w:tcPr>
-          <w:p>
-            <w:pPr>
-              <w:spacing w:after="0" w:line="240" w:lineRule="auto"/>
-              <w:jc w:val="center"/>
-              <w:rPr>
-                <w:rFonts w:ascii="Arial" w:eastAsia="Times New Roman" w:hAnsi="Arial" w:cs="Arial"/>
-                <w:sz w:val="16"/>
-                <w:szCs w:val="16"/>
-                <w:lang w:val="en-US" w:eastAsia="ru-RU"/>
-              </w:rPr>
-            </w:pPr>
-            <w:r>
-              <w:rPr>
-                <w:rFonts w:ascii="Arial" w:eastAsia="Times New Roman" w:hAnsi="Arial" w:cs="Arial"/>
-                <w:sz w:val="16"/>
-                <w:szCs w:val="16"/>
-                <w:lang w:val="en-US" w:eastAsia="ru-RU"/>
-              </w:rPr>
-              <w:t>0</w:t>
-            </w:r>
-          </w:p>
-        </w:tc>
-        <w:tc>
-          <w:tcPr>
-            <w:tcW w:w="0" w:type="auto"/>
-            <w:gridSpan w:val="4"/>
-            <w:tcBorders>
-              <w:top w:val="single" w:sz="6" w:space="0" w:color="000000"/>
-              <w:left w:val="single" w:sz="6" w:space="0" w:color="000000"/>
-              <w:bottom w:val="single" w:sz="6" w:space="0" w:color="000000"/>
-              <w:right w:val="single" w:sz="6" w:space="0" w:color="000000"/>
-            </w:tcBorders>
-            <w:hideMark/>
-          </w:tcPr>
-          <w:p>
-            <w:pPr>
-              <w:spacing w:after="0" w:line="240" w:lineRule="auto"/>
-              <w:jc w:val="right"/>
-              <w:rPr>
-                <w:rFonts w:ascii="Arial" w:eastAsia="Times New Roman" w:hAnsi="Arial" w:cs="Arial"/>
-                <w:sz w:val="16"/>
-                <w:szCs w:val="16"/>
-                <w:lang w:eastAsia="ru-RU"/>
-              </w:rPr>
-            </w:pPr>
-          </w:p>
-        </w:tc>
-        <w:tc>
-          <w:tcPr>
-            <w:tcW w:w="0" w:type="auto"/>
-            <w:gridSpan w:val="5"/>
-            <w:tcBorders>
-              <w:top w:val="single" w:sz="6" w:space="0" w:color="000000"/>
-              <w:left w:val="single" w:sz="6" w:space="0" w:color="000000"/>
-              <w:bottom w:val="single" w:sz="6" w:space="0" w:color="000000"/>
-              <w:right w:val="single" w:sz="12" w:space="0" w:color="000000"/>
-            </w:tcBorders>
-            <w:hideMark/>
-          </w:tcPr>
-          <w:p>
-            <w:pPr>
-              <w:spacing w:after="0" w:line="240" w:lineRule="auto"/>
-              <w:jc w:val="right"/>
-              <w:rPr>
-                <w:rFonts w:ascii="Times New Roman" w:eastAsia="Times New Roman" w:hAnsi="Times New Roman" w:cs="Times New Roman"/>
-                <w:sz w:val="20"/>
-                <w:szCs w:val="20"/>
-                <w:lang w:eastAsia="ru-RU"/>
-              </w:rPr>
-            </w:pPr>
-          </w:p>
-        </w:tc>
-        <w:tc>
-          <w:tcPr>
-            <w:tcW w:w="0" w:type="auto"/>
-            <w:vAlign w:val="center"/>
-            <w:hideMark/>
-          </w:tcPr>
-          <w:p>
-            <w:pPr>
-              <w:spacing w:after="0" w:line="240" w:lineRule="auto"/>
-              <w:jc w:val="right"/>
-              <w:rPr>
-                <w:rFonts w:ascii="Times New Roman" w:eastAsia="Times New Roman" w:hAnsi="Times New Roman" w:cs="Times New Roman"/>
-                <w:sz w:val="20"/>
-                <w:szCs w:val="20"/>
-                <w:lang w:eastAsia="ru-RU"/>
-              </w:rPr>
-            </w:pPr>
-          </w:p>
-        </w:tc>
-      </w:tr>
-      <w:tr>
-        <w:trPr>
           <w:trHeight w:val="135"/>
         </w:trPr>
         <w:tc>
@@ -7009,7 +6553,7 @@
                 <w:bCs/>
                 <w:sz w:val="20"/>
                 <w:szCs w:val="20"/>
-                <w:lang w:eastAsia="ru-RU"/>
+                <w:lang w:val="en-US" w:eastAsia="ru-RU"/>
               </w:rPr>
             </w:pPr>
             <w:r>
@@ -7019,10 +6563,12 @@
                 <w:bCs/>
                 <w:sz w:val="20"/>
                 <w:szCs w:val="20"/>
-                <w:lang w:eastAsia="ru-RU"/>
-              </w:rPr>
-              <w:t>2 284,40</w:t>
+                <w:lang w:val="en-US" w:eastAsia="ru-RU"/>
+              </w:rPr>
+              <w:t>0</w:t>
             </w:r>
+            <w:bookmarkStart w:id="0" w:name="_GoBack"/>
+            <w:bookmarkEnd w:id="0"/>
           </w:p>
         </w:tc>
         <w:tc>
@@ -8377,7 +7923,7 @@
                 <w:szCs w:val="20"/>
                 <w:lang w:eastAsia="ru-RU"/>
               </w:rPr>
-              <w:t>2</w:t>
+              <w:t>1</w:t>
             </w:r>
             <w:r>
               <w:rPr>

</xml_diff>